<commit_message>
Implement error handling for notebook conversion process
</commit_message>
<xml_diff>
--- a/resources/reference.docx
+++ b/resources/reference.docx
@@ -145,6 +145,7 @@
         <w:pStyle w:val="Style1"/>
         <w:rPr>
           <w:rStyle w:val="VerbatimChar"/>
+          <w:sz w:val="18"/>
         </w:rPr>
       </w:pPr>
       <w:r>
@@ -220,12 +221,13 @@
       <w:tblPr>
         <w:tblStyle w:val="Table"/>
         <w:tblW w:w="0" w:type="auto"/>
+        <w:shd w:val="clear" w:color="auto" w:fill="ADADAD" w:themeFill="background2" w:themeFillShade="BF"/>
         <w:tblLook w:val="07E0" w:firstRow="1" w:lastRow="1" w:firstColumn="1" w:lastColumn="1" w:noHBand="1" w:noVBand="1"/>
         <w:tblCaption w:val="Table caption."/>
       </w:tblPr>
       <w:tblGrid>
-        <w:gridCol w:w="831"/>
-        <w:gridCol w:w="831"/>
+        <w:gridCol w:w="810"/>
+        <w:gridCol w:w="810"/>
       </w:tblGrid>
       <w:tr>
         <w:trPr>
@@ -234,25 +236,54 @@
         <w:tc>
           <w:tcPr>
             <w:tcW w:w="0" w:type="auto"/>
+            <w:shd w:val="clear" w:color="auto" w:fill="ADADAD" w:themeFill="background2" w:themeFillShade="BF"/>
           </w:tcPr>
           <w:p>
             <w:pPr>
-              <w:pStyle w:val="Compact"/>
+              <w:pStyle w:val="SourceCode"/>
+              <w:rPr>
+                <w:sz w:val="18"/>
+                <w:szCs w:val="18"/>
+                <w:highlight w:val="darkGray"/>
+              </w:rPr>
             </w:pPr>
             <w:r>
-              <w:t xml:space="preserve"> Table </w:t>
+              <w:rPr>
+                <w:sz w:val="18"/>
+                <w:szCs w:val="18"/>
+              </w:rPr>
+              <w:t xml:space="preserve"> </w:t>
+            </w:r>
+            <w:r>
+              <w:rPr>
+                <w:sz w:val="18"/>
+                <w:szCs w:val="18"/>
+                <w:highlight w:val="darkGray"/>
+              </w:rPr>
+              <w:t xml:space="preserve">Table </w:t>
             </w:r>
           </w:p>
         </w:tc>
         <w:tc>
           <w:tcPr>
             <w:tcW w:w="0" w:type="auto"/>
+            <w:shd w:val="clear" w:color="auto" w:fill="ADADAD" w:themeFill="background2" w:themeFillShade="BF"/>
           </w:tcPr>
           <w:p>
             <w:pPr>
-              <w:pStyle w:val="Compact"/>
+              <w:pStyle w:val="SourceCode"/>
+              <w:rPr>
+                <w:sz w:val="18"/>
+                <w:szCs w:val="18"/>
+                <w:highlight w:val="darkGray"/>
+              </w:rPr>
             </w:pPr>
             <w:r>
+              <w:rPr>
+                <w:sz w:val="18"/>
+                <w:szCs w:val="18"/>
+                <w:highlight w:val="darkGray"/>
+              </w:rPr>
               <w:t xml:space="preserve"> Table </w:t>
             </w:r>
           </w:p>
@@ -262,12 +293,23 @@
         <w:tc>
           <w:tcPr>
             <w:tcW w:w="0" w:type="auto"/>
+            <w:shd w:val="clear" w:color="auto" w:fill="ADADAD" w:themeFill="background2" w:themeFillShade="BF"/>
           </w:tcPr>
           <w:p>
             <w:pPr>
-              <w:pStyle w:val="Compact"/>
+              <w:pStyle w:val="SourceCode"/>
+              <w:rPr>
+                <w:sz w:val="18"/>
+                <w:szCs w:val="18"/>
+                <w:highlight w:val="darkGray"/>
+              </w:rPr>
             </w:pPr>
             <w:r>
+              <w:rPr>
+                <w:sz w:val="18"/>
+                <w:szCs w:val="18"/>
+                <w:highlight w:val="darkGray"/>
+              </w:rPr>
               <w:t xml:space="preserve"> 1 </w:t>
             </w:r>
           </w:p>
@@ -275,13 +317,30 @@
         <w:tc>
           <w:tcPr>
             <w:tcW w:w="0" w:type="auto"/>
+            <w:shd w:val="clear" w:color="auto" w:fill="ADADAD" w:themeFill="background2" w:themeFillShade="BF"/>
           </w:tcPr>
           <w:p>
             <w:pPr>
-              <w:pStyle w:val="Compact"/>
+              <w:pStyle w:val="SourceCode"/>
+              <w:rPr>
+                <w:sz w:val="18"/>
+                <w:szCs w:val="18"/>
+              </w:rPr>
             </w:pPr>
             <w:r>
-              <w:t xml:space="preserve"> 2 </w:t>
+              <w:rPr>
+                <w:sz w:val="18"/>
+                <w:szCs w:val="18"/>
+                <w:highlight w:val="darkGray"/>
+              </w:rPr>
+              <w:t xml:space="preserve"> 2</w:t>
+            </w:r>
+            <w:r>
+              <w:rPr>
+                <w:sz w:val="18"/>
+                <w:szCs w:val="18"/>
+              </w:rPr>
+              <w:t xml:space="preserve"> </w:t>
             </w:r>
           </w:p>
         </w:tc>
@@ -1475,7 +1534,10 @@
     <w:basedOn w:val="SourceCode"/>
     <w:next w:val="Normal"/>
     <w:qFormat/>
-    <w:rsid w:val="000A4E1A"/>
+    <w:rsid w:val="005D124B"/>
+    <w:rPr>
+      <w:sz w:val="18"/>
+    </w:rPr>
   </w:style>
 </w:styles>
 </file>

</xml_diff>

<commit_message>
Refactor extension details and enhance documentation; remove .vscodeignore, add LICENSE, and implement Lua filter for output formatting
</commit_message>
<xml_diff>
--- a/resources/reference.docx
+++ b/resources/reference.docx
@@ -167,21 +167,10 @@
         <w:rPr>
           <w:rStyle w:val="VerbatimChar"/>
         </w:rPr>
-        <w:t xml:space="preserve"> </w:t>
-      </w:r>
-      <w:proofErr w:type="gramStart"/>
-      <w:r>
-        <w:rPr>
-          <w:rStyle w:val="VerbatimChar"/>
-        </w:rPr>
-        <w:t xml:space="preserve">Char </w:t>
-      </w:r>
-      <w:r>
-        <w:t xml:space="preserve"> .</w:t>
-      </w:r>
-      <w:proofErr w:type="gramEnd"/>
-      <w:r>
-        <w:t xml:space="preserve">   </w:t>
+        <w:t xml:space="preserve"> Char </w:t>
+      </w:r>
+      <w:r>
+        <w:t xml:space="preserve"> .   </w:t>
       </w:r>
       <w:hyperlink r:id="rId7">
         <w:r>
@@ -199,6 +188,12 @@
           <w:rStyle w:val="FootnoteReference"/>
         </w:rPr>
         <w:footnoteReference w:id="1"/>
+      </w:r>
+      <w:r>
+        <w:t>. Compact</w:t>
+      </w:r>
+      <w:r>
+        <w:t>. Aptos(Body)</w:t>
       </w:r>
     </w:p>
     <w:p>

</xml_diff>

<commit_message>
Update documentation for exporting options
</commit_message>
<xml_diff>
--- a/resources/reference.docx
+++ b/resources/reference.docx
@@ -142,10 +142,9 @@
     </w:p>
     <w:p>
       <w:pPr>
-        <w:pStyle w:val="Style1"/>
+        <w:pStyle w:val="SourceCode"/>
         <w:rPr>
-          <w:rStyle w:val="VerbatimChar"/>
-          <w:sz w:val="18"/>
+          <w:rStyle w:val="StyleVerbatimChar9pt1"/>
         </w:rPr>
       </w:pPr>
       <w:r>
@@ -160,17 +159,37 @@
       <w:r>
         <w:rPr>
           <w:rStyle w:val="StyleVerbatimChar9pt"/>
+          <w:szCs w:val="19"/>
         </w:rPr>
         <w:t>Verbatim</w:t>
+      </w:r>
+      <w:r>
+        <w:rPr>
+          <w:rStyle w:val="VerbatimChar"/>
+          <w:szCs w:val="19"/>
+        </w:rPr>
+        <w:t xml:space="preserve"> </w:t>
+      </w:r>
+      <w:proofErr w:type="gramStart"/>
+      <w:r>
+        <w:rPr>
+          <w:rStyle w:val="VerbatimChar"/>
+          <w:szCs w:val="19"/>
+        </w:rPr>
+        <w:t>Char</w:t>
       </w:r>
       <w:r>
         <w:rPr>
           <w:rStyle w:val="VerbatimChar"/>
         </w:rPr>
-        <w:t xml:space="preserve"> Char </w:t>
-      </w:r>
-      <w:r>
-        <w:t xml:space="preserve"> .   </w:t>
+        <w:t xml:space="preserve"> </w:t>
+      </w:r>
+      <w:r>
+        <w:t xml:space="preserve"> .</w:t>
+      </w:r>
+      <w:proofErr w:type="gramEnd"/>
+      <w:r>
+        <w:t xml:space="preserve">   </w:t>
       </w:r>
       <w:hyperlink r:id="rId7">
         <w:r>
@@ -193,7 +212,15 @@
         <w:t>. Compact</w:t>
       </w:r>
       <w:r>
-        <w:t>. Aptos(Body)</w:t>
+        <w:t xml:space="preserve">. </w:t>
+      </w:r>
+      <w:proofErr w:type="gramStart"/>
+      <w:r>
+        <w:t>Aptos(</w:t>
+      </w:r>
+      <w:proofErr w:type="gramEnd"/>
+      <w:r>
+        <w:t>Body)</w:t>
       </w:r>
     </w:p>
     <w:p>
@@ -221,8 +248,8 @@
         <w:tblCaption w:val="Table caption."/>
       </w:tblPr>
       <w:tblGrid>
-        <w:gridCol w:w="810"/>
-        <w:gridCol w:w="810"/>
+        <w:gridCol w:w="843"/>
+        <w:gridCol w:w="843"/>
       </w:tblGrid>
       <w:tr>
         <w:trPr>
@@ -235,24 +262,16 @@
           </w:tcPr>
           <w:p>
             <w:pPr>
-              <w:pStyle w:val="SourceCode"/>
+              <w:pStyle w:val="StyleSourceCode9pt"/>
               <w:rPr>
-                <w:sz w:val="18"/>
-                <w:szCs w:val="18"/>
                 <w:highlight w:val="darkGray"/>
               </w:rPr>
             </w:pPr>
             <w:r>
-              <w:rPr>
-                <w:sz w:val="18"/>
-                <w:szCs w:val="18"/>
-              </w:rPr>
               <w:t xml:space="preserve"> </w:t>
             </w:r>
             <w:r>
               <w:rPr>
-                <w:sz w:val="18"/>
-                <w:szCs w:val="18"/>
                 <w:highlight w:val="darkGray"/>
               </w:rPr>
               <w:t xml:space="preserve">Table </w:t>
@@ -266,20 +285,24 @@
           </w:tcPr>
           <w:p>
             <w:pPr>
-              <w:pStyle w:val="SourceCode"/>
+              <w:pStyle w:val="StyleSourceCode9pt"/>
               <w:rPr>
-                <w:sz w:val="18"/>
-                <w:szCs w:val="18"/>
+                <w:rStyle w:val="StyleVerbatimChar9pt1"/>
                 <w:highlight w:val="darkGray"/>
               </w:rPr>
             </w:pPr>
             <w:r>
               <w:rPr>
-                <w:sz w:val="18"/>
-                <w:szCs w:val="18"/>
                 <w:highlight w:val="darkGray"/>
               </w:rPr>
-              <w:t xml:space="preserve"> Table </w:t>
+              <w:t xml:space="preserve"> </w:t>
+            </w:r>
+            <w:r>
+              <w:rPr>
+                <w:rStyle w:val="StyleVerbatimChar9pt1"/>
+                <w:highlight w:val="darkGray"/>
+              </w:rPr>
+              <w:t xml:space="preserve">Table </w:t>
             </w:r>
           </w:p>
         </w:tc>
@@ -292,17 +315,13 @@
           </w:tcPr>
           <w:p>
             <w:pPr>
-              <w:pStyle w:val="SourceCode"/>
+              <w:pStyle w:val="StyleSourceCode9pt"/>
               <w:rPr>
-                <w:sz w:val="18"/>
-                <w:szCs w:val="18"/>
                 <w:highlight w:val="darkGray"/>
               </w:rPr>
             </w:pPr>
             <w:r>
               <w:rPr>
-                <w:sz w:val="18"/>
-                <w:szCs w:val="18"/>
                 <w:highlight w:val="darkGray"/>
               </w:rPr>
               <w:t xml:space="preserve"> 1 </w:t>
@@ -316,25 +335,15 @@
           </w:tcPr>
           <w:p>
             <w:pPr>
-              <w:pStyle w:val="SourceCode"/>
-              <w:rPr>
-                <w:sz w:val="18"/>
-                <w:szCs w:val="18"/>
-              </w:rPr>
+              <w:pStyle w:val="StyleSourceCode9pt"/>
             </w:pPr>
             <w:r>
               <w:rPr>
-                <w:sz w:val="18"/>
-                <w:szCs w:val="18"/>
                 <w:highlight w:val="darkGray"/>
               </w:rPr>
               <w:t xml:space="preserve"> 2</w:t>
             </w:r>
             <w:r>
-              <w:rPr>
-                <w:sz w:val="18"/>
-                <w:szCs w:val="18"/>
-              </w:rPr>
               <w:t xml:space="preserve"> </w:t>
             </w:r>
           </w:p>
@@ -354,7 +363,15 @@
         <w:pStyle w:val="DefinitionTerm"/>
       </w:pPr>
       <w:r>
-        <w:t xml:space="preserve"> DefinitionTerm </w:t>
+        <w:t xml:space="preserve"> </w:t>
+      </w:r>
+      <w:proofErr w:type="spellStart"/>
+      <w:r>
+        <w:t>DefinitionTerm</w:t>
+      </w:r>
+      <w:proofErr w:type="spellEnd"/>
+      <w:r>
+        <w:t xml:space="preserve"> </w:t>
       </w:r>
     </w:p>
     <w:p>
@@ -370,7 +387,15 @@
         <w:pStyle w:val="DefinitionTerm"/>
       </w:pPr>
       <w:r>
-        <w:t xml:space="preserve"> DefinitionTerm </w:t>
+        <w:t xml:space="preserve"> </w:t>
+      </w:r>
+      <w:proofErr w:type="spellStart"/>
+      <w:r>
+        <w:t>DefinitionTerm</w:t>
+      </w:r>
+      <w:proofErr w:type="spellEnd"/>
+      <w:r>
+        <w:t xml:space="preserve"> </w:t>
       </w:r>
     </w:p>
     <w:p>
@@ -1445,7 +1470,7 @@
   <w:style w:type="character" w:customStyle="1" w:styleId="VerbatimChar">
     <w:name w:val="Verbatim Char"/>
     <w:basedOn w:val="CaptionChar"/>
-    <w:rsid w:val="0026511A"/>
+    <w:rsid w:val="005A7A80"/>
     <w:rPr>
       <w:rFonts w:ascii="Consolas" w:hAnsi="Consolas"/>
       <w:b w:val="0"/>
@@ -1456,7 +1481,7 @@
       <w:dstrike w:val="0"/>
       <w:vanish w:val="0"/>
       <w:color w:val="auto"/>
-      <w:sz w:val="17"/>
+      <w:sz w:val="19"/>
       <w:u w:val="none"/>
       <w:vertAlign w:val="baseline"/>
     </w:rPr>
@@ -1495,20 +1520,20 @@
     <w:name w:val="Source Code"/>
     <w:basedOn w:val="Normal"/>
     <w:qFormat/>
-    <w:rsid w:val="0026511A"/>
+    <w:rsid w:val="00AF339F"/>
     <w:pPr>
       <w:shd w:val="clear" w:color="auto" w:fill="BFBFBF" w:themeFill="background1" w:themeFillShade="BF"/>
       <w:spacing w:before="40" w:after="40"/>
     </w:pPr>
     <w:rPr>
       <w:rFonts w:ascii="Consolas" w:hAnsi="Consolas"/>
-      <w:sz w:val="17"/>
+      <w:sz w:val="19"/>
     </w:rPr>
   </w:style>
   <w:style w:type="character" w:customStyle="1" w:styleId="StyleVerbatimChar9pt">
     <w:name w:val="Style Verbatim Char + 9 pt"/>
     <w:basedOn w:val="VerbatimChar"/>
-    <w:rsid w:val="0026511A"/>
+    <w:rsid w:val="005A7A80"/>
     <w:rPr>
       <w:rFonts w:ascii="Consolas" w:hAnsi="Consolas"/>
       <w:b w:val="0"/>
@@ -1519,7 +1544,7 @@
       <w:dstrike w:val="0"/>
       <w:vanish w:val="0"/>
       <w:color w:val="auto"/>
-      <w:sz w:val="17"/>
+      <w:sz w:val="19"/>
       <w:u w:val="none"/>
       <w:vertAlign w:val="baseline"/>
     </w:rPr>
@@ -1532,6 +1557,30 @@
     <w:rsid w:val="005D124B"/>
     <w:rPr>
       <w:sz w:val="18"/>
+    </w:rPr>
+  </w:style>
+  <w:style w:type="paragraph" w:customStyle="1" w:styleId="StyleSourceCode9pt">
+    <w:name w:val="Style Source Code + 9 pt"/>
+    <w:basedOn w:val="SourceCode"/>
+    <w:rsid w:val="00AF339F"/>
+  </w:style>
+  <w:style w:type="character" w:customStyle="1" w:styleId="StyleVerbatimChar9pt1">
+    <w:name w:val="Style Verbatim Char + 9 pt1"/>
+    <w:basedOn w:val="VerbatimChar"/>
+    <w:rsid w:val="005A7A80"/>
+    <w:rPr>
+      <w:rFonts w:ascii="Consolas" w:hAnsi="Consolas"/>
+      <w:b w:val="0"/>
+      <w:i w:val="0"/>
+      <w:caps w:val="0"/>
+      <w:smallCaps w:val="0"/>
+      <w:strike w:val="0"/>
+      <w:dstrike w:val="0"/>
+      <w:vanish w:val="0"/>
+      <w:color w:val="auto"/>
+      <w:sz w:val="19"/>
+      <w:u w:val="none"/>
+      <w:vertAlign w:val="baseline"/>
     </w:rPr>
   </w:style>
 </w:styles>

</xml_diff>